<commit_message>
Update WEB AUTHENTICATION IN NODEJS FOR DEVTOWN.docx
</commit_message>
<xml_diff>
--- a/WEB AUTHENTICATION IN NODEJS FOR DEVTOWN.docx
+++ b/WEB AUTHENTICATION IN NODEJS FOR DEVTOWN.docx
@@ -4940,16 +4940,22 @@
       <w:pPr>
         <w:rPr>
           <w:rFonts w:ascii="Times New Roman" w:hAnsi="Times New Roman" w:cs="Times New Roman"/>
-          <w:sz w:val="32"/>
-          <w:szCs w:val="32"/>
+          <w:b/>
+          <w:color w:val="548DD4" w:themeColor="text2" w:themeTint="99"/>
+          <w:sz w:val="32"/>
+          <w:szCs w:val="32"/>
+          <w:u w:val="single"/>
         </w:rPr>
       </w:pPr>
       <w:proofErr w:type="spellStart"/>
       <w:r>
         <w:rPr>
           <w:rFonts w:ascii="Times New Roman" w:hAnsi="Times New Roman" w:cs="Times New Roman"/>
-          <w:sz w:val="32"/>
-          <w:szCs w:val="32"/>
+          <w:b/>
+          <w:color w:val="000000" w:themeColor="text1"/>
+          <w:sz w:val="32"/>
+          <w:szCs w:val="32"/>
+          <w:u w:val="single"/>
         </w:rPr>
         <w:t>Github</w:t>
       </w:r>
@@ -4957,20 +4963,37 @@
       <w:r>
         <w:rPr>
           <w:rFonts w:ascii="Times New Roman" w:hAnsi="Times New Roman" w:cs="Times New Roman"/>
-          <w:sz w:val="32"/>
-          <w:szCs w:val="32"/>
-        </w:rPr>
-        <w:t xml:space="preserve"> Link: </w:t>
-      </w:r>
-    </w:p>
-    <w:p>
-      <w:pPr>
+          <w:b/>
+          <w:color w:val="000000" w:themeColor="text1"/>
+          <w:sz w:val="32"/>
+          <w:szCs w:val="32"/>
+          <w:u w:val="single"/>
+        </w:rPr>
+        <w:t xml:space="preserve"> Link:</w:t>
+      </w:r>
+      <w:r>
         <w:rPr>
           <w:rFonts w:ascii="Times New Roman" w:hAnsi="Times New Roman" w:cs="Times New Roman"/>
-          <w:sz w:val="32"/>
-          <w:szCs w:val="32"/>
-        </w:rPr>
-      </w:pPr>
+          <w:b/>
+          <w:color w:val="548DD4" w:themeColor="text2" w:themeTint="99"/>
+          <w:sz w:val="32"/>
+          <w:szCs w:val="32"/>
+          <w:u w:val="single"/>
+        </w:rPr>
+        <w:t xml:space="preserve"> </w:t>
+      </w:r>
+      <w:r>
+        <w:rPr>
+          <w:rFonts w:ascii="Times New Roman" w:hAnsi="Times New Roman" w:cs="Times New Roman"/>
+          <w:b/>
+          <w:color w:val="548DD4" w:themeColor="text2" w:themeTint="99"/>
+          <w:sz w:val="32"/>
+          <w:szCs w:val="32"/>
+          <w:u w:val="single"/>
+          <w:shd w:val="clear" w:color="auto" w:fill="FDE9D9" w:themeFill="accent6" w:themeFillTint="33"/>
+        </w:rPr>
+        <w:t>https://github.com/GANGOTHRIDEVIMV/WEN-AUTHENTICATION-NODEJS</w:t>
+      </w:r>
     </w:p>
     <w:sectPr>
       <w:pgSz w:w="12240" w:h="15840"/>

</xml_diff>